<commit_message>
doc file update by vatsal
</commit_message>
<xml_diff>
--- a/documents/Design Document.docx
+++ b/documents/Design Document.docx
@@ -288,17 +288,25 @@
           <w:szCs w:val="28"/>
         </w:rPr>
         <w:lastRenderedPageBreak/>
-        <w:t xml:space="preserve">User data flow: </w:t>
-      </w:r>
+        <w:t xml:space="preserve">Design Flow Diagram: </w:t>
+      </w:r>
+    </w:p>
+    <w:p>
+      <w:pPr>
+        <w:rPr>
+          <w:sz w:val="28"/>
+          <w:szCs w:val="28"/>
+        </w:rPr>
+      </w:pPr>
       <w:r>
         <w:rPr>
           <w:noProof/>
         </w:rPr>
         <w:drawing>
-          <wp:inline distT="0" distB="0" distL="0" distR="0" wp14:anchorId="14D48364" wp14:editId="6BBA409A">
-            <wp:extent cx="6746526" cy="2349752"/>
-            <wp:effectExtent l="0" t="0" r="0" b="0"/>
-            <wp:docPr id="1577007123" name="Picture 1"/>
+          <wp:inline distT="0" distB="0" distL="0" distR="0" wp14:anchorId="523B6235" wp14:editId="2544DC7E">
+            <wp:extent cx="6777731" cy="2317897"/>
+            <wp:effectExtent l="0" t="0" r="4445" b="6350"/>
+            <wp:docPr id="1512606105" name="Picture 1"/>
             <wp:cNvGraphicFramePr>
               <a:graphicFrameLocks xmlns:a="http://schemas.openxmlformats.org/drawingml/2006/main" noChangeAspect="1"/>
             </wp:cNvGraphicFramePr>
@@ -306,36 +314,23 @@
               <a:graphicData uri="http://schemas.openxmlformats.org/drawingml/2006/picture">
                 <pic:pic xmlns:pic="http://schemas.openxmlformats.org/drawingml/2006/picture">
                   <pic:nvPicPr>
-                    <pic:cNvPr id="0" name="Picture 1"/>
-                    <pic:cNvPicPr>
-                      <a:picLocks noChangeAspect="1" noChangeArrowheads="1"/>
-                    </pic:cNvPicPr>
+                    <pic:cNvPr id="1512606105" name=""/>
+                    <pic:cNvPicPr/>
                   </pic:nvPicPr>
                   <pic:blipFill>
-                    <a:blip r:embed="rId5" cstate="print">
-                      <a:extLst>
-                        <a:ext uri="{28A0092B-C50C-407E-A947-70E740481C1C}">
-                          <a14:useLocalDpi xmlns:a14="http://schemas.microsoft.com/office/drawing/2010/main" val="0"/>
-                        </a:ext>
-                      </a:extLst>
-                    </a:blip>
-                    <a:srcRect/>
+                    <a:blip r:embed="rId5"/>
                     <a:stretch>
                       <a:fillRect/>
                     </a:stretch>
                   </pic:blipFill>
-                  <pic:spPr bwMode="auto">
+                  <pic:spPr>
                     <a:xfrm>
                       <a:off x="0" y="0"/>
-                      <a:ext cx="6829690" cy="2378717"/>
+                      <a:ext cx="6843583" cy="2340417"/>
                     </a:xfrm>
                     <a:prstGeom prst="rect">
                       <a:avLst/>
                     </a:prstGeom>
-                    <a:noFill/>
-                    <a:ln>
-                      <a:noFill/>
-                    </a:ln>
                   </pic:spPr>
                 </pic:pic>
               </a:graphicData>
@@ -351,20 +346,53 @@
           <w:szCs w:val="28"/>
         </w:rPr>
       </w:pPr>
-      <w:r>
-        <w:rPr>
-          <w:sz w:val="28"/>
-          <w:szCs w:val="28"/>
-        </w:rPr>
-        <w:t>Design Structure:</w:t>
-      </w:r>
-      <w:r>
-        <w:rPr>
-          <w:sz w:val="28"/>
-          <w:szCs w:val="28"/>
-        </w:rPr>
-        <w:t xml:space="preserve"> </w:t>
-      </w:r>
+    </w:p>
+    <w:p>
+      <w:pPr>
+        <w:rPr>
+          <w:sz w:val="28"/>
+          <w:szCs w:val="28"/>
+        </w:rPr>
+      </w:pPr>
+    </w:p>
+    <w:p>
+      <w:pPr>
+        <w:rPr>
+          <w:sz w:val="28"/>
+          <w:szCs w:val="28"/>
+        </w:rPr>
+      </w:pPr>
+    </w:p>
+    <w:p>
+      <w:pPr>
+        <w:rPr>
+          <w:sz w:val="28"/>
+          <w:szCs w:val="28"/>
+        </w:rPr>
+      </w:pPr>
+    </w:p>
+    <w:p>
+      <w:pPr>
+        <w:rPr>
+          <w:sz w:val="28"/>
+          <w:szCs w:val="28"/>
+        </w:rPr>
+      </w:pPr>
+      <w:r>
+        <w:rPr>
+          <w:sz w:val="28"/>
+          <w:szCs w:val="28"/>
+        </w:rPr>
+        <w:t>Use Case:</w:t>
+      </w:r>
+    </w:p>
+    <w:p>
+      <w:pPr>
+        <w:rPr>
+          <w:sz w:val="28"/>
+          <w:szCs w:val="28"/>
+        </w:rPr>
+      </w:pPr>
     </w:p>
     <w:p>
       <w:pPr>
@@ -378,10 +406,10 @@
           <w:noProof/>
         </w:rPr>
         <w:drawing>
-          <wp:inline distT="0" distB="0" distL="0" distR="0" wp14:anchorId="133B9934" wp14:editId="4189604F">
-            <wp:extent cx="5943600" cy="2751455"/>
-            <wp:effectExtent l="0" t="0" r="0" b="0"/>
-            <wp:docPr id="841600452" name="Picture 1"/>
+          <wp:inline distT="0" distB="0" distL="0" distR="0" wp14:anchorId="17C651CF" wp14:editId="4ED488CB">
+            <wp:extent cx="6775873" cy="680483"/>
+            <wp:effectExtent l="0" t="0" r="0" b="5715"/>
+            <wp:docPr id="853955771" name="Picture 1"/>
             <wp:cNvGraphicFramePr>
               <a:graphicFrameLocks xmlns:a="http://schemas.openxmlformats.org/drawingml/2006/main" noChangeAspect="1"/>
             </wp:cNvGraphicFramePr>
@@ -389,36 +417,23 @@
               <a:graphicData uri="http://schemas.openxmlformats.org/drawingml/2006/picture">
                 <pic:pic xmlns:pic="http://schemas.openxmlformats.org/drawingml/2006/picture">
                   <pic:nvPicPr>
-                    <pic:cNvPr id="0" name="Picture 1"/>
-                    <pic:cNvPicPr>
-                      <a:picLocks noChangeAspect="1" noChangeArrowheads="1"/>
-                    </pic:cNvPicPr>
+                    <pic:cNvPr id="853955771" name=""/>
+                    <pic:cNvPicPr/>
                   </pic:nvPicPr>
                   <pic:blipFill>
-                    <a:blip r:embed="rId6">
-                      <a:extLst>
-                        <a:ext uri="{28A0092B-C50C-407E-A947-70E740481C1C}">
-                          <a14:useLocalDpi xmlns:a14="http://schemas.microsoft.com/office/drawing/2010/main" val="0"/>
-                        </a:ext>
-                      </a:extLst>
-                    </a:blip>
-                    <a:srcRect/>
+                    <a:blip r:embed="rId6"/>
                     <a:stretch>
                       <a:fillRect/>
                     </a:stretch>
                   </pic:blipFill>
-                  <pic:spPr bwMode="auto">
+                  <pic:spPr>
                     <a:xfrm>
                       <a:off x="0" y="0"/>
-                      <a:ext cx="5943600" cy="2751455"/>
+                      <a:ext cx="6885907" cy="691533"/>
                     </a:xfrm>
                     <a:prstGeom prst="rect">
                       <a:avLst/>
                     </a:prstGeom>
-                    <a:noFill/>
-                    <a:ln>
-                      <a:noFill/>
-                    </a:ln>
                   </pic:spPr>
                 </pic:pic>
               </a:graphicData>
@@ -426,6 +441,178 @@
           </wp:inline>
         </w:drawing>
       </w:r>
+      <w:r>
+        <w:rPr>
+          <w:sz w:val="28"/>
+          <w:szCs w:val="28"/>
+        </w:rPr>
+        <w:t xml:space="preserve"> </w:t>
+      </w:r>
+    </w:p>
+    <w:p>
+      <w:pPr>
+        <w:rPr>
+          <w:sz w:val="28"/>
+          <w:szCs w:val="28"/>
+        </w:rPr>
+      </w:pPr>
+    </w:p>
+    <w:p>
+      <w:pPr>
+        <w:rPr>
+          <w:sz w:val="28"/>
+          <w:szCs w:val="28"/>
+        </w:rPr>
+      </w:pPr>
+    </w:p>
+    <w:p>
+      <w:pPr>
+        <w:rPr>
+          <w:sz w:val="28"/>
+          <w:szCs w:val="28"/>
+        </w:rPr>
+      </w:pPr>
+    </w:p>
+    <w:p>
+      <w:pPr>
+        <w:rPr>
+          <w:sz w:val="28"/>
+          <w:szCs w:val="28"/>
+        </w:rPr>
+      </w:pPr>
+    </w:p>
+    <w:p>
+      <w:pPr>
+        <w:rPr>
+          <w:sz w:val="28"/>
+          <w:szCs w:val="28"/>
+        </w:rPr>
+      </w:pPr>
+    </w:p>
+    <w:p>
+      <w:pPr>
+        <w:rPr>
+          <w:sz w:val="28"/>
+          <w:szCs w:val="28"/>
+        </w:rPr>
+      </w:pPr>
+    </w:p>
+    <w:p>
+      <w:pPr>
+        <w:rPr>
+          <w:sz w:val="28"/>
+          <w:szCs w:val="28"/>
+        </w:rPr>
+      </w:pPr>
+    </w:p>
+    <w:p>
+      <w:pPr>
+        <w:rPr>
+          <w:sz w:val="28"/>
+          <w:szCs w:val="28"/>
+        </w:rPr>
+      </w:pPr>
+    </w:p>
+    <w:p>
+      <w:pPr>
+        <w:rPr>
+          <w:sz w:val="28"/>
+          <w:szCs w:val="28"/>
+        </w:rPr>
+      </w:pPr>
+      <w:r>
+        <w:rPr>
+          <w:sz w:val="28"/>
+          <w:szCs w:val="28"/>
+        </w:rPr>
+        <w:lastRenderedPageBreak/>
+        <w:t>Flowchart :</w:t>
+      </w:r>
+    </w:p>
+    <w:p>
+      <w:pPr>
+        <w:rPr>
+          <w:sz w:val="28"/>
+          <w:szCs w:val="28"/>
+        </w:rPr>
+      </w:pPr>
+      <w:r>
+        <w:rPr>
+          <w:noProof/>
+        </w:rPr>
+        <w:lastRenderedPageBreak/>
+        <w:drawing>
+          <wp:inline distT="0" distB="0" distL="0" distR="0" wp14:anchorId="5DABEBEA" wp14:editId="27865B9B">
+            <wp:extent cx="2063750" cy="8229600"/>
+            <wp:effectExtent l="0" t="0" r="0" b="0"/>
+            <wp:docPr id="434865130" name="Picture 1"/>
+            <wp:cNvGraphicFramePr>
+              <a:graphicFrameLocks xmlns:a="http://schemas.openxmlformats.org/drawingml/2006/main" noChangeAspect="1"/>
+            </wp:cNvGraphicFramePr>
+            <a:graphic xmlns:a="http://schemas.openxmlformats.org/drawingml/2006/main">
+              <a:graphicData uri="http://schemas.openxmlformats.org/drawingml/2006/picture">
+                <pic:pic xmlns:pic="http://schemas.openxmlformats.org/drawingml/2006/picture">
+                  <pic:nvPicPr>
+                    <pic:cNvPr id="434865130" name=""/>
+                    <pic:cNvPicPr/>
+                  </pic:nvPicPr>
+                  <pic:blipFill>
+                    <a:blip r:embed="rId7"/>
+                    <a:stretch>
+                      <a:fillRect/>
+                    </a:stretch>
+                  </pic:blipFill>
+                  <pic:spPr>
+                    <a:xfrm>
+                      <a:off x="0" y="0"/>
+                      <a:ext cx="2063750" cy="8229600"/>
+                    </a:xfrm>
+                    <a:prstGeom prst="rect">
+                      <a:avLst/>
+                    </a:prstGeom>
+                  </pic:spPr>
+                </pic:pic>
+              </a:graphicData>
+            </a:graphic>
+          </wp:inline>
+        </w:drawing>
+      </w:r>
+    </w:p>
+    <w:p>
+      <w:pPr>
+        <w:ind w:left="360"/>
+        <w:rPr>
+          <w:sz w:val="28"/>
+          <w:szCs w:val="28"/>
+        </w:rPr>
+      </w:pPr>
+      <w:r>
+        <w:rPr>
+          <w:sz w:val="28"/>
+          <w:szCs w:val="28"/>
+        </w:rPr>
+        <w:lastRenderedPageBreak/>
+        <w:t xml:space="preserve">Demo – UI : </w:t>
+      </w:r>
+      <w:hyperlink r:id="rId8" w:history="1">
+        <w:r>
+          <w:rPr>
+            <w:rStyle w:val="Hyperlink"/>
+            <w:sz w:val="28"/>
+            <w:szCs w:val="28"/>
+          </w:rPr>
+          <w:t>https://www.figma.com/file/muu5ZPYSEKCiawfRBJ1jle/Untitled?type=design&amp;node-id=0%3A1&amp;mode=design&amp;t=v7KoOufiCNdKLKbv-1</w:t>
+        </w:r>
+      </w:hyperlink>
+    </w:p>
+    <w:p>
+      <w:pPr>
+        <w:ind w:left="360"/>
+        <w:rPr>
+          <w:sz w:val="28"/>
+          <w:szCs w:val="28"/>
+        </w:rPr>
+      </w:pPr>
     </w:p>
     <w:p>
       <w:pPr>
@@ -1203,6 +1390,29 @@
       <w:contextualSpacing/>
     </w:pPr>
   </w:style>
+  <w:style w:type="character" w:styleId="Hyperlink">
+    <w:name w:val="Hyperlink"/>
+    <w:basedOn w:val="DefaultParagraphFont"/>
+    <w:uiPriority w:val="99"/>
+    <w:unhideWhenUsed/>
+    <w:rsid w:val="00456702"/>
+    <w:rPr>
+      <w:color w:val="0563C1" w:themeColor="hyperlink"/>
+      <w:u w:val="single"/>
+    </w:rPr>
+  </w:style>
+  <w:style w:type="character" w:styleId="UnresolvedMention">
+    <w:name w:val="Unresolved Mention"/>
+    <w:basedOn w:val="DefaultParagraphFont"/>
+    <w:uiPriority w:val="99"/>
+    <w:semiHidden/>
+    <w:unhideWhenUsed/>
+    <w:rsid w:val="00456702"/>
+    <w:rPr>
+      <w:color w:val="605E5C"/>
+      <w:shd w:val="clear" w:color="auto" w:fill="E1DFDD"/>
+    </w:rPr>
+  </w:style>
 </w:styles>
 </file>
 

</xml_diff>